<commit_message>
modify R notecards for week 9 and add notecards for week 10
</commit_message>
<xml_diff>
--- a/R Resources/week9.docx
+++ b/R Resources/week9.docx
@@ -685,187 +685,125 @@
                 <w:sz w:val="24"/>
                 <w:szCs w:val="24"/>
               </w:rPr>
+              <w:t xml:space="preserve">   pivot_wider(names_from = </w:t>
+            </w:r>
+            <w:r>
+              <w:rPr>
+                <w:rFonts w:ascii="Courier New" w:hAnsi="Courier New" w:cs="Courier New"/>
+                <w:color w:val="FF0000"/>
+                <w:sz w:val="24"/>
+                <w:szCs w:val="24"/>
+              </w:rPr>
+              <w:t xml:space="preserve">&lt;NAME OF </w:t>
+            </w:r>
+            <w:r>
+              <w:rPr>
+                <w:rFonts w:ascii="Courier New" w:hAnsi="Courier New" w:cs="Courier New"/>
+                <w:color w:val="FF0000"/>
+                <w:sz w:val="24"/>
+                <w:szCs w:val="24"/>
+              </w:rPr>
+              <w:t xml:space="preserve">EXPLANATORY </w:t>
+            </w:r>
+            <w:r>
+              <w:rPr>
+                <w:rFonts w:ascii="Courier New" w:hAnsi="Courier New" w:cs="Courier New"/>
+                <w:color w:val="FF0000"/>
+                <w:sz w:val="24"/>
+                <w:szCs w:val="24"/>
+              </w:rPr>
+              <w:t>VARIABLE&gt;</w:t>
+            </w:r>
+            <w:r>
+              <w:rPr>
+                <w:rFonts w:ascii="Courier New" w:hAnsi="Courier New" w:cs="Courier New"/>
+                <w:color w:val="FF0000"/>
+                <w:sz w:val="24"/>
+                <w:szCs w:val="24"/>
+              </w:rPr>
+              <w:t xml:space="preserve">, </w:t>
+            </w:r>
+          </w:p>
+          <w:p>
+            <w:pPr>
+              <w:rPr>
+                <w:rFonts w:ascii="Courier New" w:hAnsi="Courier New" w:cs="Courier New"/>
+                <w:color w:val="000000" w:themeColor="text1"/>
+                <w:sz w:val="24"/>
+                <w:szCs w:val="24"/>
+              </w:rPr>
+            </w:pPr>
+            <w:r>
+              <w:rPr>
+                <w:rFonts w:ascii="Courier New" w:hAnsi="Courier New" w:cs="Courier New"/>
+                <w:color w:val="000000" w:themeColor="text1"/>
+                <w:sz w:val="24"/>
+                <w:szCs w:val="24"/>
+              </w:rPr>
+              <w:t xml:space="preserve">               values_from = n)</w:t>
+            </w:r>
+            <w:r>
+              <w:rPr>
+                <w:rFonts w:ascii="Courier New" w:hAnsi="Courier New" w:cs="Courier New"/>
+                <w:color w:val="000000" w:themeColor="text1"/>
+                <w:sz w:val="24"/>
+                <w:szCs w:val="24"/>
+              </w:rPr>
+              <w:t xml:space="preserve"> </w:t>
+            </w:r>
+            <w:r>
+              <w:rPr>
+                <w:rFonts w:ascii="Courier New" w:hAnsi="Courier New" w:cs="Courier New"/>
+                <w:sz w:val="24"/>
+                <w:szCs w:val="24"/>
+              </w:rPr>
+              <w:t>%&gt;%</w:t>
+            </w:r>
+            <w:r>
+              <w:rPr>
+                <w:rFonts w:ascii="Courier New" w:hAnsi="Courier New" w:cs="Courier New"/>
+                <w:color w:val="000000" w:themeColor="text1"/>
+                <w:sz w:val="24"/>
+                <w:szCs w:val="24"/>
+              </w:rPr>
+              <w:t xml:space="preserve"> </w:t>
+            </w:r>
+          </w:p>
+          <w:p>
+            <w:pPr>
+              <w:rPr>
+                <w:rFonts w:ascii="Courier New" w:hAnsi="Courier New" w:cs="Courier New"/>
+                <w:color w:val="000000" w:themeColor="text1"/>
+                <w:sz w:val="24"/>
+                <w:szCs w:val="24"/>
+              </w:rPr>
+            </w:pPr>
+            <w:r>
+              <w:rPr>
+                <w:rFonts w:ascii="Courier New" w:hAnsi="Courier New" w:cs="Courier New"/>
+                <w:color w:val="000000" w:themeColor="text1"/>
+                <w:sz w:val="24"/>
+                <w:szCs w:val="24"/>
+              </w:rPr>
               <w:t xml:space="preserve">   </w:t>
             </w:r>
-            <w:proofErr w:type="spellStart"/>
-            <w:r>
-              <w:rPr>
-                <w:rFonts w:ascii="Courier New" w:hAnsi="Courier New" w:cs="Courier New"/>
-                <w:color w:val="000000" w:themeColor="text1"/>
-                <w:sz w:val="24"/>
-                <w:szCs w:val="24"/>
-              </w:rPr>
-              <w:t>pivot_wider</w:t>
-            </w:r>
-            <w:proofErr w:type="spellEnd"/>
-            <w:r>
-              <w:rPr>
-                <w:rFonts w:ascii="Courier New" w:hAnsi="Courier New" w:cs="Courier New"/>
-                <w:color w:val="000000" w:themeColor="text1"/>
-                <w:sz w:val="24"/>
-                <w:szCs w:val="24"/>
-              </w:rPr>
-              <w:t>(</w:t>
-            </w:r>
-            <w:proofErr w:type="spellStart"/>
-            <w:r>
-              <w:rPr>
-                <w:rFonts w:ascii="Courier New" w:hAnsi="Courier New" w:cs="Courier New"/>
-                <w:color w:val="000000" w:themeColor="text1"/>
-                <w:sz w:val="24"/>
-                <w:szCs w:val="24"/>
-              </w:rPr>
-              <w:t>names_from</w:t>
-            </w:r>
-            <w:proofErr w:type="spellEnd"/>
-            <w:r>
-              <w:rPr>
-                <w:rFonts w:ascii="Courier New" w:hAnsi="Courier New" w:cs="Courier New"/>
-                <w:color w:val="000000" w:themeColor="text1"/>
-                <w:sz w:val="24"/>
-                <w:szCs w:val="24"/>
-              </w:rPr>
-              <w:t xml:space="preserve"> = </w:t>
-            </w:r>
-            <w:r>
-              <w:rPr>
-                <w:rFonts w:ascii="Courier New" w:hAnsi="Courier New" w:cs="Courier New"/>
-                <w:color w:val="FF0000"/>
-                <w:sz w:val="24"/>
-                <w:szCs w:val="24"/>
-              </w:rPr>
-              <w:t xml:space="preserve">&lt;NAME OF </w:t>
-            </w:r>
-            <w:r>
-              <w:rPr>
-                <w:rFonts w:ascii="Courier New" w:hAnsi="Courier New" w:cs="Courier New"/>
-                <w:color w:val="FF0000"/>
-                <w:sz w:val="24"/>
-                <w:szCs w:val="24"/>
-              </w:rPr>
-              <w:t xml:space="preserve">EXPLANATORY </w:t>
-            </w:r>
-            <w:r>
-              <w:rPr>
-                <w:rFonts w:ascii="Courier New" w:hAnsi="Courier New" w:cs="Courier New"/>
-                <w:color w:val="FF0000"/>
-                <w:sz w:val="24"/>
-                <w:szCs w:val="24"/>
-              </w:rPr>
-              <w:t>VARIABLE&gt;</w:t>
-            </w:r>
-            <w:r>
-              <w:rPr>
-                <w:rFonts w:ascii="Courier New" w:hAnsi="Courier New" w:cs="Courier New"/>
-                <w:color w:val="FF0000"/>
-                <w:sz w:val="24"/>
-                <w:szCs w:val="24"/>
-              </w:rPr>
-              <w:t xml:space="preserve">, </w:t>
-            </w:r>
-          </w:p>
-          <w:p>
-            <w:pPr>
-              <w:rPr>
-                <w:rFonts w:ascii="Courier New" w:hAnsi="Courier New" w:cs="Courier New"/>
-                <w:color w:val="000000" w:themeColor="text1"/>
-                <w:sz w:val="24"/>
-                <w:szCs w:val="24"/>
-              </w:rPr>
-            </w:pPr>
-            <w:r>
-              <w:rPr>
-                <w:rFonts w:ascii="Courier New" w:hAnsi="Courier New" w:cs="Courier New"/>
-                <w:color w:val="000000" w:themeColor="text1"/>
-                <w:sz w:val="24"/>
-                <w:szCs w:val="24"/>
-              </w:rPr>
-              <w:t xml:space="preserve">               </w:t>
-            </w:r>
-            <w:proofErr w:type="spellStart"/>
-            <w:r>
-              <w:rPr>
-                <w:rFonts w:ascii="Courier New" w:hAnsi="Courier New" w:cs="Courier New"/>
-                <w:color w:val="000000" w:themeColor="text1"/>
-                <w:sz w:val="24"/>
-                <w:szCs w:val="24"/>
-              </w:rPr>
-              <w:t>values_from</w:t>
-            </w:r>
-            <w:proofErr w:type="spellEnd"/>
-            <w:r>
-              <w:rPr>
-                <w:rFonts w:ascii="Courier New" w:hAnsi="Courier New" w:cs="Courier New"/>
-                <w:color w:val="000000" w:themeColor="text1"/>
-                <w:sz w:val="24"/>
-                <w:szCs w:val="24"/>
-              </w:rPr>
-              <w:t xml:space="preserve"> = n)</w:t>
-            </w:r>
-            <w:r>
-              <w:rPr>
-                <w:rFonts w:ascii="Courier New" w:hAnsi="Courier New" w:cs="Courier New"/>
-                <w:color w:val="000000" w:themeColor="text1"/>
-                <w:sz w:val="24"/>
-                <w:szCs w:val="24"/>
-              </w:rPr>
-              <w:t xml:space="preserve"> </w:t>
-            </w:r>
-            <w:r>
-              <w:rPr>
-                <w:rFonts w:ascii="Courier New" w:hAnsi="Courier New" w:cs="Courier New"/>
-                <w:sz w:val="24"/>
-                <w:szCs w:val="24"/>
-              </w:rPr>
-              <w:t>%&gt;%</w:t>
-            </w:r>
-            <w:r>
-              <w:rPr>
-                <w:rFonts w:ascii="Courier New" w:hAnsi="Courier New" w:cs="Courier New"/>
-                <w:color w:val="000000" w:themeColor="text1"/>
-                <w:sz w:val="24"/>
-                <w:szCs w:val="24"/>
-              </w:rPr>
-              <w:t xml:space="preserve"> </w:t>
-            </w:r>
-          </w:p>
-          <w:p>
-            <w:pPr>
-              <w:rPr>
-                <w:rFonts w:ascii="Courier New" w:hAnsi="Courier New" w:cs="Courier New"/>
-                <w:color w:val="000000" w:themeColor="text1"/>
-                <w:sz w:val="24"/>
-                <w:szCs w:val="24"/>
-              </w:rPr>
-            </w:pPr>
-            <w:r>
-              <w:rPr>
-                <w:rFonts w:ascii="Courier New" w:hAnsi="Courier New" w:cs="Courier New"/>
-                <w:color w:val="000000" w:themeColor="text1"/>
-                <w:sz w:val="24"/>
-                <w:szCs w:val="24"/>
-              </w:rPr>
-              <w:t xml:space="preserve">   </w:t>
-            </w:r>
-            <w:proofErr w:type="spellStart"/>
-            <w:r>
-              <w:rPr>
-                <w:rFonts w:ascii="Courier New" w:hAnsi="Courier New" w:cs="Courier New"/>
-                <w:color w:val="000000" w:themeColor="text1"/>
-                <w:sz w:val="24"/>
-                <w:szCs w:val="24"/>
-              </w:rPr>
-              <w:t>adorn_totals</w:t>
-            </w:r>
-            <w:proofErr w:type="spellEnd"/>
-            <w:r>
-              <w:rPr>
-                <w:rFonts w:ascii="Courier New" w:hAnsi="Courier New" w:cs="Courier New"/>
-                <w:color w:val="000000" w:themeColor="text1"/>
-                <w:sz w:val="24"/>
-                <w:szCs w:val="24"/>
-              </w:rPr>
-              <w:t>(where = c(“row”, “col”))</w:t>
+            <w:r>
+              <w:rPr>
+                <w:rFonts w:ascii="Courier New" w:hAnsi="Courier New" w:cs="Courier New"/>
+                <w:color w:val="000000" w:themeColor="text1"/>
+                <w:sz w:val="24"/>
+                <w:szCs w:val="24"/>
+              </w:rPr>
+              <w:t>janitor::</w:t>
+            </w:r>
+            <w:r>
+              <w:rPr>
+                <w:rFonts w:ascii="Courier New" w:hAnsi="Courier New" w:cs="Courier New"/>
+                <w:color w:val="000000" w:themeColor="text1"/>
+                <w:sz w:val="24"/>
+                <w:szCs w:val="24"/>
+              </w:rPr>
+              <w:t>adorn_totals(where = c(“row”, “col”))</w:t>
             </w:r>
           </w:p>
           <w:p>
@@ -894,7 +832,6 @@
             <w:r>
               <w:t xml:space="preserve">r explanatory variable should be in the rows and your response variable should be in the columns. So, the variable you insert into </w:t>
             </w:r>
-            <w:proofErr w:type="spellStart"/>
             <w:r>
               <w:rPr>
                 <w:rFonts w:ascii="Courier New" w:hAnsi="Courier New" w:cs="Courier New"/>
@@ -903,7 +840,6 @@
               </w:rPr>
               <w:t>names_from</w:t>
             </w:r>
-            <w:proofErr w:type="spellEnd"/>
             <w:r>
               <w:t xml:space="preserve"> should be the response variable you are interested in.  </w:t>
             </w:r>
@@ -935,16 +871,7 @@
                 <w:sz w:val="28"/>
                 <w:szCs w:val="28"/>
               </w:rPr>
-              <w:t>Obtaining the Sample</w:t>
-            </w:r>
-            <w:r>
-              <w:rPr>
-                <w:b/>
-                <w:bCs/>
-                <w:sz w:val="28"/>
-                <w:szCs w:val="28"/>
-              </w:rPr>
-              <w:t xml:space="preserve"> (Observed) F-Statistic</w:t>
+              <w:t>Obtaining the Sample (Observed) F-Statistic</w:t>
             </w:r>
           </w:p>
           <w:p>
@@ -964,21 +891,12 @@
                 <w:rFonts w:ascii="Courier New" w:hAnsi="Courier New" w:cs="Courier New"/>
               </w:rPr>
             </w:pPr>
-            <w:proofErr w:type="spellStart"/>
-            <w:r>
-              <w:rPr>
-                <w:rFonts w:ascii="Courier New" w:hAnsi="Courier New" w:cs="Courier New"/>
-                <w:color w:val="000000" w:themeColor="text1"/>
-              </w:rPr>
-              <w:t>obs_slope</w:t>
-            </w:r>
-            <w:proofErr w:type="spellEnd"/>
-            <w:r>
-              <w:rPr>
-                <w:rFonts w:ascii="Courier New" w:hAnsi="Courier New" w:cs="Courier New"/>
-                <w:color w:val="000000" w:themeColor="text1"/>
-              </w:rPr>
-              <w:t xml:space="preserve"> &lt;- </w:t>
+            <w:r>
+              <w:rPr>
+                <w:rFonts w:ascii="Courier New" w:hAnsi="Courier New" w:cs="Courier New"/>
+                <w:color w:val="000000" w:themeColor="text1"/>
+              </w:rPr>
+              <w:t xml:space="preserve">obs_slope &lt;- </w:t>
             </w:r>
             <w:r>
               <w:rPr>
@@ -1073,19 +991,7 @@
               <w:rPr>
                 <w:rFonts w:ascii="Courier New" w:hAnsi="Courier New" w:cs="Courier New"/>
               </w:rPr>
-              <w:t xml:space="preserve">  calculate(stat = "</w:t>
-            </w:r>
-            <w:r>
-              <w:rPr>
-                <w:rFonts w:ascii="Courier New" w:hAnsi="Courier New" w:cs="Courier New"/>
-              </w:rPr>
-              <w:t>F</w:t>
-            </w:r>
-            <w:r>
-              <w:rPr>
-                <w:rFonts w:ascii="Courier New" w:hAnsi="Courier New" w:cs="Courier New"/>
-              </w:rPr>
-              <w:t>")</w:t>
+              <w:t xml:space="preserve">  calculate(stat = "F")</w:t>
             </w:r>
           </w:p>
           <w:p/>
@@ -1113,25 +1019,7 @@
                 <w:sz w:val="28"/>
                 <w:szCs w:val="28"/>
               </w:rPr>
-              <w:t xml:space="preserve">Obtaining 1000 Permuted </w:t>
-            </w:r>
-            <w:r>
-              <w:rPr>
-                <w:b/>
-                <w:bCs/>
-                <w:sz w:val="28"/>
-                <w:szCs w:val="28"/>
-              </w:rPr>
-              <w:t>F-</w:t>
-            </w:r>
-            <w:r>
-              <w:rPr>
-                <w:b/>
-                <w:bCs/>
-                <w:sz w:val="28"/>
-                <w:szCs w:val="28"/>
-              </w:rPr>
-              <w:t>Statistics</w:t>
+              <w:t>Obtaining 1000 Permuted F-Statistics</w:t>
             </w:r>
           </w:p>
           <w:p>
@@ -1151,7 +1039,6 @@
                 <w:rFonts w:ascii="Courier New" w:hAnsi="Courier New" w:cs="Courier New"/>
               </w:rPr>
             </w:pPr>
-            <w:proofErr w:type="spellStart"/>
             <w:r>
               <w:rPr>
                 <w:rFonts w:ascii="Courier New" w:hAnsi="Courier New" w:cs="Courier New"/>
@@ -1159,7 +1046,6 @@
               </w:rPr>
               <w:t>null_dist</w:t>
             </w:r>
-            <w:proofErr w:type="spellEnd"/>
             <w:r>
               <w:rPr>
                 <w:rFonts w:ascii="Courier New" w:hAnsi="Courier New" w:cs="Courier New"/>
@@ -1478,17 +1364,8 @@
                 <w:rFonts w:ascii="Courier New" w:hAnsi="Courier New" w:cs="Courier New"/>
                 <w:color w:val="000000" w:themeColor="text1"/>
               </w:rPr>
-              <w:t>visualize(</w:t>
-            </w:r>
-            <w:proofErr w:type="spellStart"/>
-            <w:r>
-              <w:rPr>
-                <w:rFonts w:ascii="Courier New" w:hAnsi="Courier New" w:cs="Courier New"/>
-                <w:color w:val="000000" w:themeColor="text1"/>
-              </w:rPr>
-              <w:t>null_distribution</w:t>
-            </w:r>
-            <w:proofErr w:type="spellEnd"/>
+              <w:t>visualize(null_distribution</w:t>
+            </w:r>
             <w:r>
               <w:rPr>
                 <w:rFonts w:ascii="Courier New" w:hAnsi="Courier New" w:cs="Courier New"/>
@@ -1605,71 +1482,22 @@
                 <w:rFonts w:ascii="Courier New" w:hAnsi="Courier New" w:cs="Courier New"/>
                 <w:color w:val="000000" w:themeColor="text1"/>
               </w:rPr>
-              <w:t>visualize(</w:t>
-            </w:r>
-            <w:proofErr w:type="spellStart"/>
-            <w:r>
-              <w:rPr>
-                <w:rFonts w:ascii="Courier New" w:hAnsi="Courier New" w:cs="Courier New"/>
-                <w:color w:val="000000" w:themeColor="text1"/>
-              </w:rPr>
-              <w:t>null_distribution</w:t>
-            </w:r>
-            <w:proofErr w:type="spellEnd"/>
-            <w:r>
-              <w:rPr>
-                <w:rFonts w:ascii="Courier New" w:hAnsi="Courier New" w:cs="Courier New"/>
-                <w:color w:val="000000" w:themeColor="text1"/>
-              </w:rPr>
-              <w:t xml:space="preserve">)+ </w:t>
-            </w:r>
-          </w:p>
-          <w:p>
-            <w:pPr>
-              <w:rPr>
-                <w:rFonts w:ascii="Courier New" w:hAnsi="Courier New" w:cs="Courier New"/>
-                <w:color w:val="000000" w:themeColor="text1"/>
-              </w:rPr>
-            </w:pPr>
-            <w:proofErr w:type="spellStart"/>
-            <w:r>
-              <w:rPr>
-                <w:rFonts w:ascii="Courier New" w:hAnsi="Courier New" w:cs="Courier New"/>
-                <w:color w:val="000000" w:themeColor="text1"/>
-              </w:rPr>
-              <w:t>shade_p_value</w:t>
-            </w:r>
-            <w:proofErr w:type="spellEnd"/>
-            <w:r>
-              <w:rPr>
-                <w:rFonts w:ascii="Courier New" w:hAnsi="Courier New" w:cs="Courier New"/>
-                <w:color w:val="000000" w:themeColor="text1"/>
-              </w:rPr>
-              <w:t>(</w:t>
-            </w:r>
-            <w:proofErr w:type="spellStart"/>
-            <w:r>
-              <w:rPr>
-                <w:rFonts w:ascii="Courier New" w:hAnsi="Courier New" w:cs="Courier New"/>
-                <w:color w:val="000000" w:themeColor="text1"/>
-              </w:rPr>
-              <w:t>obs_stat</w:t>
-            </w:r>
-            <w:proofErr w:type="spellEnd"/>
-            <w:r>
-              <w:rPr>
-                <w:rFonts w:ascii="Courier New" w:hAnsi="Courier New" w:cs="Courier New"/>
-                <w:color w:val="000000" w:themeColor="text1"/>
-              </w:rPr>
-              <w:t xml:space="preserve"> = </w:t>
-            </w:r>
-            <w:proofErr w:type="spellStart"/>
-            <w:r>
-              <w:rPr>
-                <w:rFonts w:ascii="Courier New" w:hAnsi="Courier New" w:cs="Courier New"/>
-                <w:color w:val="000000" w:themeColor="text1"/>
-              </w:rPr>
-              <w:t>obs_</w:t>
+              <w:t xml:space="preserve">visualize(null_distribution)+ </w:t>
+            </w:r>
+          </w:p>
+          <w:p>
+            <w:pPr>
+              <w:rPr>
+                <w:rFonts w:ascii="Courier New" w:hAnsi="Courier New" w:cs="Courier New"/>
+                <w:color w:val="000000" w:themeColor="text1"/>
+              </w:rPr>
+            </w:pPr>
+            <w:r>
+              <w:rPr>
+                <w:rFonts w:ascii="Courier New" w:hAnsi="Courier New" w:cs="Courier New"/>
+                <w:color w:val="000000" w:themeColor="text1"/>
+              </w:rPr>
+              <w:t>shade_p_value(obs_stat = obs_</w:t>
             </w:r>
             <w:r>
               <w:rPr>
@@ -1678,7 +1506,6 @@
               </w:rPr>
               <w:t>F</w:t>
             </w:r>
-            <w:proofErr w:type="spellEnd"/>
             <w:r>
               <w:rPr>
                 <w:rFonts w:ascii="Courier New" w:hAnsi="Courier New" w:cs="Courier New"/>
@@ -1791,33 +1618,11 @@
                 <w:rFonts w:ascii="Courier New" w:hAnsi="Courier New" w:cs="Courier New"/>
               </w:rPr>
             </w:pPr>
-            <w:proofErr w:type="spellStart"/>
-            <w:r>
-              <w:rPr>
-                <w:rFonts w:ascii="Courier New" w:hAnsi="Courier New" w:cs="Courier New"/>
-              </w:rPr>
-              <w:t>get_p_value</w:t>
-            </w:r>
-            <w:proofErr w:type="spellEnd"/>
-            <w:r>
-              <w:rPr>
-                <w:rFonts w:ascii="Courier New" w:hAnsi="Courier New" w:cs="Courier New"/>
-              </w:rPr>
-              <w:t>(</w:t>
-            </w:r>
-            <w:proofErr w:type="spellStart"/>
-            <w:r>
-              <w:rPr>
-                <w:rFonts w:ascii="Courier New" w:hAnsi="Courier New" w:cs="Courier New"/>
-              </w:rPr>
-              <w:t>null_dist</w:t>
-            </w:r>
-            <w:proofErr w:type="spellEnd"/>
-            <w:r>
-              <w:rPr>
-                <w:rFonts w:ascii="Courier New" w:hAnsi="Courier New" w:cs="Courier New"/>
-              </w:rPr>
-              <w:t xml:space="preserve">, </w:t>
+            <w:r>
+              <w:rPr>
+                <w:rFonts w:ascii="Courier New" w:hAnsi="Courier New" w:cs="Courier New"/>
+              </w:rPr>
+              <w:t xml:space="preserve">get_p_value(null_dist, </w:t>
             </w:r>
           </w:p>
           <w:p>
@@ -1832,73 +1637,128 @@
               </w:rPr>
               <w:t xml:space="preserve">            </w:t>
             </w:r>
-            <w:proofErr w:type="spellStart"/>
-            <w:r>
-              <w:rPr>
-                <w:rFonts w:ascii="Courier New" w:hAnsi="Courier New" w:cs="Courier New"/>
-              </w:rPr>
-              <w:t>obs_stat</w:t>
-            </w:r>
-            <w:proofErr w:type="spellEnd"/>
-            <w:r>
-              <w:rPr>
-                <w:rFonts w:ascii="Courier New" w:hAnsi="Courier New" w:cs="Courier New"/>
-              </w:rPr>
-              <w:t xml:space="preserve"> = </w:t>
-            </w:r>
-            <w:proofErr w:type="spellStart"/>
-            <w:r>
-              <w:rPr>
-                <w:rFonts w:ascii="Courier New" w:hAnsi="Courier New" w:cs="Courier New"/>
-              </w:rPr>
-              <w:t>obs_</w:t>
-            </w:r>
-            <w:r>
-              <w:rPr>
-                <w:rFonts w:ascii="Courier New" w:hAnsi="Courier New" w:cs="Courier New"/>
-              </w:rPr>
-              <w:t>F</w:t>
-            </w:r>
-            <w:proofErr w:type="spellEnd"/>
-            <w:r>
-              <w:rPr>
-                <w:rFonts w:ascii="Courier New" w:hAnsi="Courier New" w:cs="Courier New"/>
-              </w:rPr>
-              <w:t>,</w:t>
-            </w:r>
-          </w:p>
-          <w:p>
-            <w:pPr>
-              <w:rPr>
-                <w:rFonts w:ascii="Courier New" w:hAnsi="Courier New" w:cs="Courier New"/>
-              </w:rPr>
-            </w:pPr>
-            <w:r>
-              <w:rPr>
-                <w:rFonts w:ascii="Courier New" w:hAnsi="Courier New" w:cs="Courier New"/>
-              </w:rPr>
-              <w:t xml:space="preserve">            </w:t>
-            </w:r>
-            <w:r>
-              <w:rPr>
-                <w:rFonts w:ascii="Courier New" w:hAnsi="Courier New" w:cs="Courier New"/>
-              </w:rPr>
-              <w:t>direction = “</w:t>
-            </w:r>
-            <w:r>
-              <w:rPr>
-                <w:rFonts w:ascii="Courier New" w:hAnsi="Courier New" w:cs="Courier New"/>
-              </w:rPr>
-              <w:t>greater</w:t>
-            </w:r>
-            <w:r>
-              <w:rPr>
-                <w:rFonts w:ascii="Courier New" w:hAnsi="Courier New" w:cs="Courier New"/>
-              </w:rPr>
-              <w:t>”)</w:t>
+            <w:r>
+              <w:rPr>
+                <w:rFonts w:ascii="Courier New" w:hAnsi="Courier New" w:cs="Courier New"/>
+              </w:rPr>
+              <w:t>obs_stat = obs_F,</w:t>
+            </w:r>
+          </w:p>
+          <w:p>
+            <w:pPr>
+              <w:rPr>
+                <w:rFonts w:ascii="Courier New" w:hAnsi="Courier New" w:cs="Courier New"/>
+              </w:rPr>
+            </w:pPr>
+            <w:r>
+              <w:rPr>
+                <w:rFonts w:ascii="Courier New" w:hAnsi="Courier New" w:cs="Courier New"/>
+              </w:rPr>
+              <w:t xml:space="preserve">            direction = “greater”)</w:t>
             </w:r>
           </w:p>
           <w:p/>
+        </w:tc>
+      </w:tr>
+      <w:tr>
+        <w:tc>
+          <w:tcPr>
+            <w:tcW w:w="9350" w:type="dxa"/>
+          </w:tcPr>
+          <w:p>
+            <w:pPr>
+              <w:jc w:val="center"/>
+              <w:rPr>
+                <w:b/>
+                <w:bCs/>
+                <w:sz w:val="28"/>
+                <w:szCs w:val="28"/>
+              </w:rPr>
+            </w:pPr>
+            <w:r>
+              <w:rPr>
+                <w:b/>
+                <w:bCs/>
+                <w:sz w:val="28"/>
+                <w:szCs w:val="28"/>
+              </w:rPr>
+              <w:t>Conducting a Theory-based One-Way ANOVA</w:t>
+            </w:r>
+          </w:p>
+          <w:p>
+            <w:pPr>
+              <w:jc w:val="center"/>
+              <w:rPr>
+                <w:b/>
+                <w:bCs/>
+                <w:sz w:val="28"/>
+                <w:szCs w:val="28"/>
+              </w:rPr>
+            </w:pPr>
+          </w:p>
+          <w:p>
+            <w:pPr>
+              <w:rPr>
+                <w:rFonts w:ascii="Courier New" w:hAnsi="Courier New" w:cs="Courier New"/>
+              </w:rPr>
+            </w:pPr>
+            <w:r>
+              <w:rPr>
+                <w:rFonts w:ascii="Courier New" w:hAnsi="Courier New" w:cs="Courier New"/>
+                <w:color w:val="000000" w:themeColor="text1"/>
+              </w:rPr>
+              <w:t>aov(</w:t>
+            </w:r>
+            <w:r>
+              <w:rPr>
+                <w:rFonts w:ascii="Courier New" w:hAnsi="Courier New" w:cs="Courier New"/>
+                <w:color w:val="FF0000"/>
+              </w:rPr>
+              <w:t>&lt;NAME OF RESPONSE VARIABLE&gt; ~ &lt;NAME OF EXPLANATORY VARIABLE&gt;</w:t>
+            </w:r>
+            <w:r>
+              <w:rPr>
+                <w:rFonts w:ascii="Courier New" w:hAnsi="Courier New" w:cs="Courier New"/>
+              </w:rPr>
+              <w:t xml:space="preserve">) %&gt;% </w:t>
+            </w:r>
+          </w:p>
+          <w:p>
+            <w:pPr>
+              <w:rPr>
+                <w:rFonts w:ascii="Courier New" w:hAnsi="Courier New" w:cs="Courier New"/>
+              </w:rPr>
+            </w:pPr>
+            <w:r>
+              <w:rPr>
+                <w:rFonts w:ascii="Courier New" w:hAnsi="Courier New" w:cs="Courier New"/>
+              </w:rPr>
+              <w:t xml:space="preserve">  </w:t>
+            </w:r>
+            <w:r>
+              <w:rPr>
+                <w:rFonts w:ascii="Courier New" w:hAnsi="Courier New" w:cs="Courier New"/>
+              </w:rPr>
+              <w:t>broom::</w:t>
+            </w:r>
+            <w:r>
+              <w:rPr>
+                <w:rFonts w:ascii="Courier New" w:hAnsi="Courier New" w:cs="Courier New"/>
+              </w:rPr>
+              <w:t>tidy()</w:t>
+            </w:r>
+          </w:p>
+          <w:p>
+            <w:pPr>
+              <w:jc w:val="center"/>
+              <w:rPr>
+                <w:b/>
+                <w:bCs/>
+                <w:sz w:val="28"/>
+                <w:szCs w:val="28"/>
+              </w:rPr>
+            </w:pPr>
+          </w:p>
         </w:tc>
       </w:tr>
     </w:tbl>

</xml_diff>